<commit_message>
Allison Seigler task choice
</commit_message>
<xml_diff>
--- a/Family-Tree-Outline.docx
+++ b/Family-Tree-Outline.docx
@@ -453,10 +453,7 @@
     <w:p/>
     <w:p>
       <w:r>
-        <w:t>Input Data File Format: A CSV file could be used, which specifies the family members</w:t>
-      </w:r>
-      <w:r>
-        <w:t>, their relationship to other family members, and their birthdays.</w:t>
+        <w:t>Input Data File Format: A CSV file could be used, which specifies the family members, their relationship to other family members, and their birthdays.</w:t>
       </w:r>
     </w:p>
     <w:p/>
@@ -564,18 +561,18 @@
     <w:p/>
     <w:p>
       <w:r>
-        <w:t>1. Writing graph implementation, including insertion and deletion of vertices, insertion and deletion of edges, and basic search</w:t>
-      </w:r>
-      <w:r>
-        <w:t>.</w:t>
-      </w:r>
-    </w:p>
-    <w:p>
-      <w:r>
-        <w:t>2. Writing method to correctly print out order of relationships between people</w:t>
-      </w:r>
-      <w:r>
-        <w:t>.</w:t>
+        <w:t>1. Writing graph implementation, including insertion and deletion of vertices, insertion and deletion of edges, and basic search.</w:t>
+      </w:r>
+      <w:r>
+        <w:t xml:space="preserve"> -Allison</w:t>
+      </w:r>
+    </w:p>
+    <w:p>
+      <w:r>
+        <w:t>2. Writing method to correctly print out order of relationships between people.</w:t>
+      </w:r>
+      <w:r>
+        <w:t xml:space="preserve"> -Allison</w:t>
       </w:r>
     </w:p>
     <w:p>
@@ -722,6 +719,7 @@
     <w:lsdException w:name="HTML Sample" w:semiHidden="1" w:unhideWhenUsed="1"/>
     <w:lsdException w:name="HTML Typewriter" w:semiHidden="1" w:unhideWhenUsed="1"/>
     <w:lsdException w:name="HTML Variable" w:semiHidden="1" w:unhideWhenUsed="1"/>
+    <w:lsdException w:name="Normal Table" w:semiHidden="1" w:unhideWhenUsed="1"/>
     <w:lsdException w:name="annotation subject" w:semiHidden="1" w:unhideWhenUsed="1"/>
     <w:lsdException w:name="No List" w:semiHidden="1" w:unhideWhenUsed="1"/>
     <w:lsdException w:name="Outline List 1" w:semiHidden="1" w:unhideWhenUsed="1"/>
@@ -768,8 +766,10 @@
     <w:lsdException w:name="Table Subtle 2" w:semiHidden="1" w:unhideWhenUsed="1"/>
     <w:lsdException w:name="Table Web 1" w:semiHidden="1" w:unhideWhenUsed="1"/>
     <w:lsdException w:name="Table Web 2" w:semiHidden="1" w:unhideWhenUsed="1"/>
+    <w:lsdException w:name="Table Web 3" w:semiHidden="1" w:unhideWhenUsed="1"/>
     <w:lsdException w:name="Balloon Text" w:semiHidden="1" w:unhideWhenUsed="1"/>
     <w:lsdException w:name="Table Grid" w:uiPriority="39"/>
+    <w:lsdException w:name="Table Theme" w:semiHidden="1" w:unhideWhenUsed="1"/>
     <w:lsdException w:name="Placeholder Text" w:semiHidden="1"/>
     <w:lsdException w:name="No Spacing" w:uiPriority="1" w:qFormat="1"/>
     <w:lsdException w:name="Light Shading" w:uiPriority="60"/>

</xml_diff>

<commit_message>
Nihir - changes to family tree outline
</commit_message>
<xml_diff>
--- a/Family-Tree-Outline.docx
+++ b/Family-Tree-Outline.docx
@@ -52,23 +52,7 @@
         <w:t>Team Members:</w:t>
       </w:r>
       <w:r>
-        <w:t xml:space="preserve"> </w:t>
-      </w:r>
-      <w:proofErr w:type="spellStart"/>
-      <w:r>
-        <w:t>Nihir</w:t>
-      </w:r>
-      <w:proofErr w:type="spellEnd"/>
-      <w:r>
-        <w:t xml:space="preserve"> </w:t>
-      </w:r>
-      <w:proofErr w:type="gramStart"/>
-      <w:r>
-        <w:t>Singh :</w:t>
-      </w:r>
-      <w:proofErr w:type="gramEnd"/>
-      <w:r>
-        <w:t xml:space="preserve"> nsingh44@wisc.edu, Allison </w:t>
+        <w:t xml:space="preserve"> Nihir Singh : nsingh44@wisc.edu, Allison </w:t>
       </w:r>
       <w:proofErr w:type="spellStart"/>
       <w:r>
@@ -439,24 +423,13 @@
       </w:r>
       <w:proofErr w:type="spellEnd"/>
       <w:r>
-        <w:t xml:space="preserve">: Today is John's (user), Dad's </w:t>
-      </w:r>
-      <w:proofErr w:type="gramStart"/>
-      <w:r>
-        <w:t>( Peter</w:t>
-      </w:r>
-      <w:proofErr w:type="gramEnd"/>
-      <w:r>
-        <w:t>) , Sister's (Susan) , Husband's (Griffin), Brother's (Donald) Birthday !!!</w:t>
-      </w:r>
-    </w:p>
-    <w:p/>
-    <w:p>
-      <w:r>
-        <w:t>Input Data File Format: A CSV file could be used, which specifies the family members</w:t>
-      </w:r>
-      <w:r>
-        <w:t>, their relationship to other family members, and their birthdays.</w:t>
+        <w:t>: Today is John's (user), Dad's ( Peter) , Sister's (Susan) , Husband's (Griffin), Brother's (Donald) Birthday !!!</w:t>
+      </w:r>
+    </w:p>
+    <w:p/>
+    <w:p>
+      <w:r>
+        <w:t>Input Data File Format: A CSV file could be used, which specifies the family members, their relationship to other family members, and their birthdays.</w:t>
       </w:r>
     </w:p>
     <w:p/>
@@ -490,26 +463,13 @@
     <w:p/>
     <w:p>
       <w:r>
-        <w:t xml:space="preserve">     How are you </w:t>
-      </w:r>
-      <w:proofErr w:type="gramStart"/>
-      <w:r>
-        <w:t>related ?</w:t>
-      </w:r>
-      <w:proofErr w:type="gramEnd"/>
-    </w:p>
-    <w:p/>
-    <w:p>
-      <w:r>
-        <w:t xml:space="preserve">                    </w:t>
-      </w:r>
-      <w:proofErr w:type="gramStart"/>
-      <w:r>
-        <w:t>Donald,  brother</w:t>
-      </w:r>
-      <w:proofErr w:type="gramEnd"/>
-      <w:r>
-        <w:t xml:space="preserve"> of Griffin, husband of Susan, sister of Peter, Father of User.</w:t>
+        <w:t xml:space="preserve">     How are you related ?</w:t>
+      </w:r>
+    </w:p>
+    <w:p/>
+    <w:p>
+      <w:r>
+        <w:t xml:space="preserve">                    Donald,  brother of Griffin, husband of Susan, sister of Peter, Father of User.</w:t>
       </w:r>
     </w:p>
     <w:p/>
@@ -564,24 +524,23 @@
     <w:p/>
     <w:p>
       <w:r>
-        <w:t>1. Writing graph implementation, including insertion and deletion of vertices, insertion and deletion of edges, and basic search</w:t>
-      </w:r>
-      <w:r>
-        <w:t>.</w:t>
-      </w:r>
-    </w:p>
-    <w:p>
-      <w:r>
-        <w:t>2. Writing method to correctly print out order of relationships between people</w:t>
-      </w:r>
-      <w:r>
-        <w:t>.</w:t>
+        <w:t>1. Writing graph implementation, including insertion and deletion of vertices, insertion and deletion of edges, and basic search.</w:t>
+      </w:r>
+    </w:p>
+    <w:p>
+      <w:r>
+        <w:t>2. Writing method to correctly print out order of relationships between people.</w:t>
       </w:r>
     </w:p>
     <w:p>
       <w:r>
         <w:t>3. Writing array of days and events stored in each day, making sure it can be used to print people's birthdays from the graph correctly based on a day.</w:t>
       </w:r>
+      <w:r>
+        <w:t xml:space="preserve"> – Nihir </w:t>
+      </w:r>
+      <w:bookmarkStart w:id="0" w:name="_GoBack"/>
+      <w:bookmarkEnd w:id="0"/>
     </w:p>
     <w:p>
       <w:r>
@@ -591,6 +550,11 @@
     <w:p>
       <w:r>
         <w:t>5. Creating the GUI and making sure it works as described in the drawings.</w:t>
+      </w:r>
+    </w:p>
+    <w:p>
+      <w:r>
+        <w:t xml:space="preserve">6. Making a sample CSV input file for the application. </w:t>
       </w:r>
     </w:p>
     <w:sectPr>
@@ -722,6 +686,7 @@
     <w:lsdException w:name="HTML Sample" w:semiHidden="1" w:unhideWhenUsed="1"/>
     <w:lsdException w:name="HTML Typewriter" w:semiHidden="1" w:unhideWhenUsed="1"/>
     <w:lsdException w:name="HTML Variable" w:semiHidden="1" w:unhideWhenUsed="1"/>
+    <w:lsdException w:name="Normal Table" w:semiHidden="1" w:unhideWhenUsed="1"/>
     <w:lsdException w:name="annotation subject" w:semiHidden="1" w:unhideWhenUsed="1"/>
     <w:lsdException w:name="No List" w:semiHidden="1" w:unhideWhenUsed="1"/>
     <w:lsdException w:name="Outline List 1" w:semiHidden="1" w:unhideWhenUsed="1"/>
@@ -768,8 +733,10 @@
     <w:lsdException w:name="Table Subtle 2" w:semiHidden="1" w:unhideWhenUsed="1"/>
     <w:lsdException w:name="Table Web 1" w:semiHidden="1" w:unhideWhenUsed="1"/>
     <w:lsdException w:name="Table Web 2" w:semiHidden="1" w:unhideWhenUsed="1"/>
+    <w:lsdException w:name="Table Web 3" w:semiHidden="1" w:unhideWhenUsed="1"/>
     <w:lsdException w:name="Balloon Text" w:semiHidden="1" w:unhideWhenUsed="1"/>
     <w:lsdException w:name="Table Grid" w:uiPriority="39"/>
+    <w:lsdException w:name="Table Theme" w:semiHidden="1" w:unhideWhenUsed="1"/>
     <w:lsdException w:name="Placeholder Text" w:semiHidden="1"/>
     <w:lsdException w:name="No Spacing" w:uiPriority="1" w:qFormat="1"/>
     <w:lsdException w:name="Light Shading" w:uiPriority="60"/>

</xml_diff>

<commit_message>
Update Format and Available Java Classes
</commit_message>
<xml_diff>
--- a/Family-Tree-Outline.docx
+++ b/Family-Tree-Outline.docx
@@ -52,7 +52,15 @@
         <w:t>Team Members:</w:t>
       </w:r>
       <w:r>
-        <w:t xml:space="preserve"> Nihir Singh : nsingh44@wisc.edu, Allison </w:t>
+        <w:t xml:space="preserve"> Nihir </w:t>
+      </w:r>
+      <w:proofErr w:type="gramStart"/>
+      <w:r>
+        <w:t>Singh :</w:t>
+      </w:r>
+      <w:proofErr w:type="gramEnd"/>
+      <w:r>
+        <w:t xml:space="preserve"> nsingh44@wisc.edu, Allison </w:t>
       </w:r>
       <w:proofErr w:type="spellStart"/>
       <w:r>
@@ -82,23 +90,27 @@
     <w:p/>
     <w:p>
       <w:pPr>
+        <w:pStyle w:val="a4"/>
         <w:rPr>
-          <w:b/>
-          <w:bCs/>
+          <w:rStyle w:val="a3"/>
         </w:rPr>
       </w:pPr>
       <w:r>
         <w:rPr>
-          <w:b/>
-          <w:bCs/>
+          <w:rStyle w:val="a3"/>
         </w:rPr>
         <w:t>Problem:</w:t>
       </w:r>
     </w:p>
     <w:p/>
     <w:p>
-      <w:r>
-        <w:t>Often times, someone forgets a birthday or another important event occurring once a year of a</w:t>
+      <w:proofErr w:type="gramStart"/>
+      <w:r>
+        <w:t>Often times</w:t>
+      </w:r>
+      <w:proofErr w:type="gramEnd"/>
+      <w:r>
+        <w:t>, someone forgets a birthday or another important event occurring once a year of a</w:t>
       </w:r>
     </w:p>
     <w:p>
@@ -119,32 +131,17 @@
     <w:p/>
     <w:p>
       <w:pPr>
-        <w:rPr>
-          <w:b/>
-          <w:bCs/>
-        </w:rPr>
+        <w:pStyle w:val="a4"/>
       </w:pPr>
       <w:r>
-        <w:rPr>
-          <w:b/>
-          <w:bCs/>
-        </w:rPr>
         <w:t xml:space="preserve">Primary </w:t>
       </w:r>
       <w:proofErr w:type="spellStart"/>
       <w:r>
-        <w:rPr>
-          <w:b/>
-          <w:bCs/>
-        </w:rPr>
         <w:t>StakeHolder</w:t>
       </w:r>
       <w:proofErr w:type="spellEnd"/>
       <w:r>
-        <w:rPr>
-          <w:b/>
-          <w:bCs/>
-        </w:rPr>
         <w:t xml:space="preserve">: </w:t>
       </w:r>
     </w:p>
@@ -160,11 +157,10 @@
     </w:p>
     <w:p/>
     <w:p>
-      <w:r>
-        <w:rPr>
-          <w:b/>
-          <w:bCs/>
-        </w:rPr>
+      <w:pPr>
+        <w:pStyle w:val="a4"/>
+      </w:pPr>
+      <w:r>
         <w:t>Graphical User Interface:</w:t>
       </w:r>
       <w:r>
@@ -178,14 +174,17 @@
       </w:r>
     </w:p>
     <w:p>
+      <w:pPr>
+        <w:jc w:val="center"/>
+      </w:pPr>
       <w:r>
         <w:rPr>
           <w:noProof/>
         </w:rPr>
         <w:drawing>
-          <wp:inline distT="0" distB="0" distL="0" distR="0" wp14:anchorId="5EAB2101" wp14:editId="23988D5D">
-            <wp:extent cx="5242795" cy="2984360"/>
-            <wp:effectExtent l="0" t="0" r="2540" b="635"/>
+          <wp:inline distT="0" distB="0" distL="0" distR="0" wp14:anchorId="5EAB2101" wp14:editId="09467C89">
+            <wp:extent cx="4228466" cy="2406972"/>
+            <wp:effectExtent l="0" t="0" r="635" b="0"/>
             <wp:docPr id="1" name="Picture 1" descr="A close up of text on a whiteboard&#10;&#10;Description automatically generated"/>
             <wp:cNvGraphicFramePr>
               <a:graphicFrameLocks xmlns:a="http://schemas.openxmlformats.org/drawingml/2006/main" noChangeAspect="1"/>
@@ -212,7 +211,7 @@
                   <pic:spPr>
                     <a:xfrm>
                       <a:off x="0" y="0"/>
-                      <a:ext cx="5252656" cy="2989973"/>
+                      <a:ext cx="4256355" cy="2422847"/>
                     </a:xfrm>
                     <a:prstGeom prst="rect">
                       <a:avLst/>
@@ -230,18 +229,21 @@
     <w:p/>
     <w:p>
       <w:r>
-        <w:lastRenderedPageBreak/>
         <w:t>After name is entered, the user is prompted to enter a CSV file as shown:</w:t>
       </w:r>
     </w:p>
     <w:p>
+      <w:pPr>
+        <w:jc w:val="center"/>
+      </w:pPr>
       <w:r>
         <w:rPr>
           <w:noProof/>
         </w:rPr>
+        <w:lastRenderedPageBreak/>
         <w:drawing>
-          <wp:inline distT="0" distB="0" distL="0" distR="0" wp14:anchorId="337B05F7" wp14:editId="3DE24F41">
-            <wp:extent cx="5918479" cy="3522040"/>
+          <wp:inline distT="0" distB="0" distL="0" distR="0" wp14:anchorId="337B05F7" wp14:editId="3CFC62EC">
+            <wp:extent cx="4368550" cy="2599690"/>
             <wp:effectExtent l="0" t="0" r="0" b="0"/>
             <wp:docPr id="2" name="Picture 2" descr="A close up of text on a whiteboard&#10;&#10;Description automatically generated"/>
             <wp:cNvGraphicFramePr>
@@ -269,7 +271,7 @@
                   <pic:spPr>
                     <a:xfrm>
                       <a:off x="0" y="0"/>
-                      <a:ext cx="5928367" cy="3527925"/>
+                      <a:ext cx="4386230" cy="2610211"/>
                     </a:xfrm>
                     <a:prstGeom prst="rect">
                       <a:avLst/>
@@ -289,13 +291,16 @@
       </w:r>
     </w:p>
     <w:p>
+      <w:pPr>
+        <w:jc w:val="center"/>
+      </w:pPr>
       <w:r>
         <w:rPr>
           <w:noProof/>
         </w:rPr>
         <w:drawing>
-          <wp:inline distT="0" distB="0" distL="0" distR="0" wp14:anchorId="162EECD2" wp14:editId="3EF20FE3">
-            <wp:extent cx="5943600" cy="3534410"/>
+          <wp:inline distT="0" distB="0" distL="0" distR="0" wp14:anchorId="162EECD2" wp14:editId="1DEE1E90">
+            <wp:extent cx="4328160" cy="2573775"/>
             <wp:effectExtent l="0" t="0" r="0" b="0"/>
             <wp:docPr id="3" name="Picture 3" descr="A close up of text on a white background&#10;&#10;Description automatically generated"/>
             <wp:cNvGraphicFramePr>
@@ -323,7 +328,7 @@
                   <pic:spPr>
                     <a:xfrm>
                       <a:off x="0" y="0"/>
-                      <a:ext cx="5943600" cy="3534410"/>
+                      <a:ext cx="4352579" cy="2588296"/>
                     </a:xfrm>
                     <a:prstGeom prst="rect">
                       <a:avLst/>
@@ -341,19 +346,22 @@
     <w:p/>
     <w:p>
       <w:r>
-        <w:lastRenderedPageBreak/>
         <w:t>After data is successfully imported, the screen will look like this:</w:t>
       </w:r>
     </w:p>
     <w:p>
+      <w:pPr>
+        <w:jc w:val="center"/>
+      </w:pPr>
       <w:r>
         <w:rPr>
           <w:noProof/>
         </w:rPr>
+        <w:lastRenderedPageBreak/>
         <w:drawing>
-          <wp:inline distT="0" distB="0" distL="0" distR="0" wp14:anchorId="25D4F103" wp14:editId="32E8F6B9">
-            <wp:extent cx="5677319" cy="3406391"/>
-            <wp:effectExtent l="0" t="0" r="0" b="0"/>
+          <wp:inline distT="0" distB="0" distL="0" distR="0" wp14:anchorId="25D4F103" wp14:editId="5F6E5866">
+            <wp:extent cx="4549140" cy="2729483"/>
+            <wp:effectExtent l="0" t="0" r="3810" b="0"/>
             <wp:docPr id="4" name="Picture 4" descr="A close up of text on a whiteboard&#10;&#10;Description automatically generated"/>
             <wp:cNvGraphicFramePr>
               <a:graphicFrameLocks xmlns:a="http://schemas.openxmlformats.org/drawingml/2006/main" noChangeAspect="1"/>
@@ -380,7 +388,7 @@
                   <pic:spPr>
                     <a:xfrm>
                       <a:off x="0" y="0"/>
-                      <a:ext cx="5699948" cy="3419968"/>
+                      <a:ext cx="4622979" cy="2773786"/>
                     </a:xfrm>
                     <a:prstGeom prst="rect">
                       <a:avLst/>
@@ -405,6 +413,9 @@
     </w:p>
     <w:p/>
     <w:p>
+      <w:pPr>
+        <w:pStyle w:val="a4"/>
+      </w:pPr>
       <w:r>
         <w:t xml:space="preserve">Data Structure: </w:t>
       </w:r>
@@ -412,7 +423,30 @@
     <w:p/>
     <w:p>
       <w:r>
-        <w:t>We can use a graph to store different people as vertices and their relation to other people as edges.  A Person object can be stored at each vertex, which would include a name, age, birthday, and possibly an image file.  Graph traversals would always start at the user's vertex and find the vertex of the desired person.  Once that vertex is found, the shortest possible path would be computed and printed out.  As each edge from the user to the person is traversed, that edge's label (person's relation to other person) would be printed.  An array of arrays can be used to store special events at each day.  When the program is opened, the people associated with the current day would be searched for in the tree to begin the process.</w:t>
+        <w:t>We can use a graph</w:t>
+      </w:r>
+      <w:r>
+        <w:t xml:space="preserve"> </w:t>
+      </w:r>
+      <w:r>
+        <w:rPr>
+          <w:rFonts w:eastAsia="宋体"/>
+        </w:rPr>
+        <w:t xml:space="preserve">(see more information in </w:t>
+      </w:r>
+      <w:hyperlink r:id="rId8" w:history="1">
+        <w:r>
+          <w:rPr>
+            <w:rStyle w:val="a6"/>
+          </w:rPr>
+          <w:t>https://docs.oracle.com/middleware/11119/jdev/api-reference-esdk/javax/ide/util/Graph.html</w:t>
+        </w:r>
+      </w:hyperlink>
+      <w:r>
+        <w:t>)</w:t>
+      </w:r>
+      <w:r>
+        <w:t xml:space="preserve"> to store different people as vertices and their relation to other people as edges.  A Person object can be stored at each vertex, which would include a name, age, birthday, and possibly an image file.  Graph traversals would always start at the user's vertex and find the vertex of the desired person.  Once that vertex is found, the shortest possible path would be computed and printed out.  As each edge from the user to the person is traversed, that edge's label (person's relation to other person) would be printed.  An array of arrays can be used to store special events at each day.  When the program is opened, the people associated with the current day would be searched for in the tree to begin the process.</w:t>
       </w:r>
     </w:p>
     <w:p/>
@@ -423,7 +457,15 @@
       </w:r>
       <w:proofErr w:type="spellEnd"/>
       <w:r>
-        <w:t>: Today is John's (user), Dad's ( Peter) , Sister's (Susan) , Husband's (Griffin), Brother's (Donald) Birthday !!!</w:t>
+        <w:t>: Today is John's (user), Dad's (Peter</w:t>
+      </w:r>
+      <w:proofErr w:type="gramStart"/>
+      <w:r>
+        <w:t>) ,</w:t>
+      </w:r>
+      <w:proofErr w:type="gramEnd"/>
+      <w:r>
+        <w:t xml:space="preserve"> Sister's (Susan) , Husband's (Griffin), Brother's (Donald) Birthday !!!</w:t>
       </w:r>
     </w:p>
     <w:p/>
@@ -437,9 +479,16 @@
     <w:p/>
     <w:p/>
     <w:p>
-      <w:r>
-        <w:lastRenderedPageBreak/>
-        <w:t>Output Example (see GUI images for more):</w:t>
+      <w:pPr>
+        <w:pStyle w:val="a4"/>
+      </w:pPr>
+      <w:r>
+        <w:t>Output Example</w:t>
+      </w:r>
+    </w:p>
+    <w:p>
+      <w:r>
+        <w:t xml:space="preserve"> (see GUI images for more):</w:t>
       </w:r>
     </w:p>
     <w:p/>
@@ -463,13 +512,26 @@
     <w:p/>
     <w:p>
       <w:r>
-        <w:t xml:space="preserve">     How are you related ?</w:t>
-      </w:r>
-    </w:p>
-    <w:p/>
-    <w:p>
-      <w:r>
-        <w:t xml:space="preserve">                    Donald,  brother of Griffin, husband of Susan, sister of Peter, Father of User.</w:t>
+        <w:t xml:space="preserve">     How are you </w:t>
+      </w:r>
+      <w:proofErr w:type="gramStart"/>
+      <w:r>
+        <w:t>related ?</w:t>
+      </w:r>
+      <w:proofErr w:type="gramEnd"/>
+    </w:p>
+    <w:p/>
+    <w:p>
+      <w:r>
+        <w:t xml:space="preserve">                    </w:t>
+      </w:r>
+      <w:proofErr w:type="gramStart"/>
+      <w:r>
+        <w:t>Donald,  brother</w:t>
+      </w:r>
+      <w:proofErr w:type="gramEnd"/>
+      <w:r>
+        <w:t xml:space="preserve"> of Griffin, husband of Susan, sister of Peter, Father of User.</w:t>
       </w:r>
     </w:p>
     <w:p/>
@@ -492,6 +554,9 @@
     </w:p>
     <w:p/>
     <w:p>
+      <w:pPr>
+        <w:pStyle w:val="a4"/>
+      </w:pPr>
       <w:r>
         <w:t xml:space="preserve">Milestones: </w:t>
       </w:r>
@@ -505,42 +570,62 @@
     <w:p/>
     <w:p>
       <w:r>
-        <w:t>2. Implementing Date and Time functionality so that birthdays corresponding to the current day are automatically displayed.  Array storing special days associated with the current day must be implemented correctly and data must be pulled from the graph correctly.</w:t>
-      </w:r>
-    </w:p>
-    <w:p/>
-    <w:p>
-      <w:r>
-        <w:t>3. Making sure the GUI works as per the agreed drawings.</w:t>
-      </w:r>
-    </w:p>
-    <w:p/>
-    <w:p/>
-    <w:p>
-      <w:r>
-        <w:t>Tasks:</w:t>
-      </w:r>
-    </w:p>
-    <w:p/>
-    <w:p>
-      <w:r>
-        <w:t>1. Writing graph implementation, including insertion and deletion of vertices, insertion and deletion of edges, and basic search.</w:t>
-      </w:r>
-    </w:p>
-    <w:p>
-      <w:r>
-        <w:t>2. Writing method to correctly print out order of relationships between people.</w:t>
-      </w:r>
-    </w:p>
-    <w:p>
-      <w:r>
-        <w:t>3. Writing array of days and events stored in each day, making sure it can be used to print people's birthdays from the graph correctly based on a day.</w:t>
-      </w:r>
-      <w:r>
-        <w:t xml:space="preserve"> – Nihir </w:t>
+        <w:t>2. Implementing Date</w:t>
+      </w:r>
+      <w:r>
+        <w:t xml:space="preserve"> (see more information in </w:t>
+      </w:r>
+      <w:hyperlink r:id="rId9" w:history="1">
+        <w:r>
+          <w:rPr>
+            <w:rStyle w:val="a6"/>
+          </w:rPr>
+          <w:t>https://docs.oracle.com/javase/8/docs/api/java/util/Date.html</w:t>
+        </w:r>
+      </w:hyperlink>
+      <w:r>
+        <w:t>)</w:t>
       </w:r>
       <w:bookmarkStart w:id="0" w:name="_GoBack"/>
       <w:bookmarkEnd w:id="0"/>
+      <w:r>
+        <w:t xml:space="preserve"> and Time functionality so that birthdays corresponding to the current day are automatically displayed.  Array storing special days associated with the current day must be implemented correctly and data must be pulled from the graph correctly.</w:t>
+      </w:r>
+    </w:p>
+    <w:p/>
+    <w:p>
+      <w:r>
+        <w:t>3. Making sure the GUI works as per the agreed drawings.</w:t>
+      </w:r>
+    </w:p>
+    <w:p/>
+    <w:p/>
+    <w:p>
+      <w:pPr>
+        <w:pStyle w:val="a4"/>
+      </w:pPr>
+      <w:r>
+        <w:t>Tasks:</w:t>
+      </w:r>
+    </w:p>
+    <w:p/>
+    <w:p>
+      <w:r>
+        <w:t>1. Writing graph implementation, including insertion and deletion of vertices, insertion and deletion of edges, and basic search.</w:t>
+      </w:r>
+    </w:p>
+    <w:p>
+      <w:r>
+        <w:t>2. Writing method to correctly print out order of relationships between people.</w:t>
+      </w:r>
+    </w:p>
+    <w:p>
+      <w:r>
+        <w:t>3. Writing array of days and events stored in each day, making sure it can be used to print people's birthdays from the graph correctly based on a day.</w:t>
+      </w:r>
+      <w:r>
+        <w:t xml:space="preserve"> – Nihir </w:t>
+      </w:r>
     </w:p>
     <w:p>
       <w:r>
@@ -958,17 +1043,44 @@
     <w:lsdException w:name="Unresolved Mention" w:semiHidden="1" w:unhideWhenUsed="1"/>
     <w:lsdException w:name="Smart Link" w:semiHidden="1" w:unhideWhenUsed="1"/>
   </w:latentStyles>
-  <w:style w:type="paragraph" w:default="1" w:styleId="Normal">
+  <w:style w:type="paragraph" w:default="1" w:styleId="a">
     <w:name w:val="Normal"/>
     <w:qFormat/>
+    <w:rsid w:val="00F62850"/>
+    <w:rPr>
+      <w:rFonts w:ascii="Times New Roman" w:eastAsia="Times New Roman" w:hAnsi="Times New Roman" w:cs="Times New Roman"/>
+    </w:rPr>
   </w:style>
-  <w:style w:type="character" w:default="1" w:styleId="DefaultParagraphFont">
+  <w:style w:type="paragraph" w:styleId="2">
+    <w:name w:val="heading 2"/>
+    <w:basedOn w:val="a"/>
+    <w:next w:val="a"/>
+    <w:link w:val="20"/>
+    <w:uiPriority w:val="9"/>
+    <w:unhideWhenUsed/>
+    <w:qFormat/>
+    <w:rsid w:val="00F62850"/>
+    <w:pPr>
+      <w:keepNext/>
+      <w:keepLines/>
+      <w:spacing w:before="260" w:after="260" w:line="416" w:lineRule="auto"/>
+      <w:outlineLvl w:val="1"/>
+    </w:pPr>
+    <w:rPr>
+      <w:rFonts w:asciiTheme="majorHAnsi" w:eastAsiaTheme="majorEastAsia" w:hAnsiTheme="majorHAnsi" w:cstheme="majorBidi"/>
+      <w:b/>
+      <w:bCs/>
+      <w:sz w:val="32"/>
+      <w:szCs w:val="32"/>
+    </w:rPr>
+  </w:style>
+  <w:style w:type="character" w:default="1" w:styleId="a0">
     <w:name w:val="Default Paragraph Font"/>
     <w:uiPriority w:val="1"/>
     <w:semiHidden/>
     <w:unhideWhenUsed/>
   </w:style>
-  <w:style w:type="table" w:default="1" w:styleId="TableNormal">
+  <w:style w:type="table" w:default="1" w:styleId="a1">
     <w:name w:val="Normal Table"/>
     <w:uiPriority w:val="99"/>
     <w:semiHidden/>
@@ -983,11 +1095,83 @@
       </w:tblCellMar>
     </w:tblPr>
   </w:style>
-  <w:style w:type="numbering" w:default="1" w:styleId="NoList">
+  <w:style w:type="numbering" w:default="1" w:styleId="a2">
     <w:name w:val="No List"/>
     <w:uiPriority w:val="99"/>
     <w:semiHidden/>
     <w:unhideWhenUsed/>
+  </w:style>
+  <w:style w:type="character" w:customStyle="1" w:styleId="20">
+    <w:name w:val="标题 2 字符"/>
+    <w:basedOn w:val="a0"/>
+    <w:link w:val="2"/>
+    <w:uiPriority w:val="9"/>
+    <w:rsid w:val="00F62850"/>
+    <w:rPr>
+      <w:rFonts w:asciiTheme="majorHAnsi" w:eastAsiaTheme="majorEastAsia" w:hAnsiTheme="majorHAnsi" w:cstheme="majorBidi"/>
+      <w:b/>
+      <w:bCs/>
+      <w:sz w:val="32"/>
+      <w:szCs w:val="32"/>
+    </w:rPr>
+  </w:style>
+  <w:style w:type="character" w:styleId="a3">
+    <w:name w:val="Emphasis"/>
+    <w:basedOn w:val="a0"/>
+    <w:uiPriority w:val="20"/>
+    <w:qFormat/>
+    <w:rsid w:val="00F62850"/>
+    <w:rPr>
+      <w:i/>
+      <w:iCs/>
+    </w:rPr>
+  </w:style>
+  <w:style w:type="paragraph" w:styleId="a4">
+    <w:name w:val="Title"/>
+    <w:basedOn w:val="a"/>
+    <w:next w:val="a"/>
+    <w:link w:val="a5"/>
+    <w:uiPriority w:val="10"/>
+    <w:qFormat/>
+    <w:rsid w:val="00F62850"/>
+    <w:pPr>
+      <w:spacing w:before="240" w:after="60"/>
+      <w:jc w:val="center"/>
+      <w:outlineLvl w:val="0"/>
+    </w:pPr>
+    <w:rPr>
+      <w:rFonts w:asciiTheme="majorHAnsi" w:eastAsiaTheme="majorEastAsia" w:hAnsiTheme="majorHAnsi" w:cstheme="majorBidi"/>
+      <w:b/>
+      <w:bCs/>
+      <w:sz w:val="32"/>
+      <w:szCs w:val="32"/>
+    </w:rPr>
+  </w:style>
+  <w:style w:type="character" w:customStyle="1" w:styleId="a5">
+    <w:name w:val="标题 字符"/>
+    <w:basedOn w:val="a0"/>
+    <w:link w:val="a4"/>
+    <w:uiPriority w:val="10"/>
+    <w:rsid w:val="00F62850"/>
+    <w:rPr>
+      <w:rFonts w:asciiTheme="majorHAnsi" w:eastAsiaTheme="majorEastAsia" w:hAnsiTheme="majorHAnsi" w:cstheme="majorBidi"/>
+      <w:b/>
+      <w:bCs/>
+      <w:sz w:val="32"/>
+      <w:szCs w:val="32"/>
+    </w:rPr>
+  </w:style>
+  <w:style w:type="character" w:styleId="a6">
+    <w:name w:val="Hyperlink"/>
+    <w:basedOn w:val="a0"/>
+    <w:uiPriority w:val="99"/>
+    <w:semiHidden/>
+    <w:unhideWhenUsed/>
+    <w:rsid w:val="00F62850"/>
+    <w:rPr>
+      <w:color w:val="0000FF"/>
+      <w:u w:val="single"/>
+    </w:rPr>
   </w:style>
 </w:styles>
 </file>

</xml_diff>

<commit_message>
Allison task assignment :
</commit_message>
<xml_diff>
--- a/Family-Tree-Outline.docx
+++ b/Family-Tree-Outline.docx
@@ -90,27 +90,22 @@
     <w:p/>
     <w:p>
       <w:pPr>
-        <w:pStyle w:val="a4"/>
+        <w:pStyle w:val="Title"/>
         <w:rPr>
-          <w:rStyle w:val="a3"/>
+          <w:rStyle w:val="Emphasis"/>
         </w:rPr>
       </w:pPr>
       <w:r>
         <w:rPr>
-          <w:rStyle w:val="a3"/>
+          <w:rStyle w:val="Emphasis"/>
         </w:rPr>
         <w:t>Problem:</w:t>
       </w:r>
     </w:p>
     <w:p/>
     <w:p>
-      <w:proofErr w:type="gramStart"/>
-      <w:r>
-        <w:t>Often times</w:t>
-      </w:r>
-      <w:proofErr w:type="gramEnd"/>
-      <w:r>
-        <w:t>, someone forgets a birthday or another important event occurring once a year of a</w:t>
+      <w:r>
+        <w:t>Often times, someone forgets a birthday or another important event occurring once a year of a</w:t>
       </w:r>
     </w:p>
     <w:p>
@@ -131,7 +126,7 @@
     <w:p/>
     <w:p>
       <w:pPr>
-        <w:pStyle w:val="a4"/>
+        <w:pStyle w:val="Title"/>
       </w:pPr>
       <w:r>
         <w:t xml:space="preserve">Primary </w:t>
@@ -158,7 +153,7 @@
     <w:p/>
     <w:p>
       <w:pPr>
-        <w:pStyle w:val="a4"/>
+        <w:pStyle w:val="Title"/>
       </w:pPr>
       <w:r>
         <w:t>Graphical User Interface:</w:t>
@@ -414,7 +409,7 @@
     <w:p/>
     <w:p>
       <w:pPr>
-        <w:pStyle w:val="a4"/>
+        <w:pStyle w:val="Title"/>
       </w:pPr>
       <w:r>
         <w:t xml:space="preserve">Data Structure: </w:t>
@@ -430,14 +425,14 @@
       </w:r>
       <w:r>
         <w:rPr>
-          <w:rFonts w:eastAsia="宋体"/>
+          <w:rFonts w:eastAsia="SimSun"/>
         </w:rPr>
         <w:t xml:space="preserve">(see more information in </w:t>
       </w:r>
       <w:hyperlink r:id="rId8" w:history="1">
         <w:r>
           <w:rPr>
-            <w:rStyle w:val="a6"/>
+            <w:rStyle w:val="Hyperlink"/>
           </w:rPr>
           <w:t>https://docs.oracle.com/middleware/11119/jdev/api-reference-esdk/javax/ide/util/Graph.html</w:t>
         </w:r>
@@ -480,7 +475,7 @@
     <w:p/>
     <w:p>
       <w:pPr>
-        <w:pStyle w:val="a4"/>
+        <w:pStyle w:val="Title"/>
       </w:pPr>
       <w:r>
         <w:t>Output Example</w:t>
@@ -555,7 +550,7 @@
     <w:p/>
     <w:p>
       <w:pPr>
-        <w:pStyle w:val="a4"/>
+        <w:pStyle w:val="Title"/>
       </w:pPr>
       <w:r>
         <w:t xml:space="preserve">Milestones: </w:t>
@@ -578,7 +573,7 @@
       <w:hyperlink r:id="rId9" w:history="1">
         <w:r>
           <w:rPr>
-            <w:rStyle w:val="a6"/>
+            <w:rStyle w:val="Hyperlink"/>
           </w:rPr>
           <w:t>https://docs.oracle.com/javase/8/docs/api/java/util/Date.html</w:t>
         </w:r>
@@ -586,8 +581,6 @@
       <w:r>
         <w:t>)</w:t>
       </w:r>
-      <w:bookmarkStart w:id="0" w:name="_GoBack"/>
-      <w:bookmarkEnd w:id="0"/>
       <w:r>
         <w:t xml:space="preserve"> and Time functionality so that birthdays corresponding to the current day are automatically displayed.  Array storing special days associated with the current day must be implemented correctly and data must be pulled from the graph correctly.</w:t>
       </w:r>
@@ -602,7 +595,7 @@
     <w:p/>
     <w:p>
       <w:pPr>
-        <w:pStyle w:val="a4"/>
+        <w:pStyle w:val="Title"/>
       </w:pPr>
       <w:r>
         <w:t>Tasks:</w:t>
@@ -613,10 +606,16 @@
       <w:r>
         <w:t>1. Writing graph implementation, including insertion and deletion of vertices, insertion and deletion of edges, and basic search.</w:t>
       </w:r>
+      <w:r>
+        <w:t xml:space="preserve"> -Allison</w:t>
+      </w:r>
     </w:p>
     <w:p>
       <w:r>
         <w:t>2. Writing method to correctly print out order of relationships between people.</w:t>
+      </w:r>
+      <w:r>
+        <w:t xml:space="preserve"> -Allison</w:t>
       </w:r>
     </w:p>
     <w:p>
@@ -1043,7 +1042,7 @@
     <w:lsdException w:name="Unresolved Mention" w:semiHidden="1" w:unhideWhenUsed="1"/>
     <w:lsdException w:name="Smart Link" w:semiHidden="1" w:unhideWhenUsed="1"/>
   </w:latentStyles>
-  <w:style w:type="paragraph" w:default="1" w:styleId="a">
+  <w:style w:type="paragraph" w:default="1" w:styleId="Normal">
     <w:name w:val="Normal"/>
     <w:qFormat/>
     <w:rsid w:val="00F62850"/>
@@ -1051,11 +1050,11 @@
       <w:rFonts w:ascii="Times New Roman" w:eastAsia="Times New Roman" w:hAnsi="Times New Roman" w:cs="Times New Roman"/>
     </w:rPr>
   </w:style>
-  <w:style w:type="paragraph" w:styleId="2">
+  <w:style w:type="paragraph" w:styleId="Heading2">
     <w:name w:val="heading 2"/>
-    <w:basedOn w:val="a"/>
-    <w:next w:val="a"/>
-    <w:link w:val="20"/>
+    <w:basedOn w:val="Normal"/>
+    <w:next w:val="Normal"/>
+    <w:link w:val="Heading2Char"/>
     <w:uiPriority w:val="9"/>
     <w:unhideWhenUsed/>
     <w:qFormat/>
@@ -1074,13 +1073,13 @@
       <w:szCs w:val="32"/>
     </w:rPr>
   </w:style>
-  <w:style w:type="character" w:default="1" w:styleId="a0">
+  <w:style w:type="character" w:default="1" w:styleId="DefaultParagraphFont">
     <w:name w:val="Default Paragraph Font"/>
     <w:uiPriority w:val="1"/>
     <w:semiHidden/>
     <w:unhideWhenUsed/>
   </w:style>
-  <w:style w:type="table" w:default="1" w:styleId="a1">
+  <w:style w:type="table" w:default="1" w:styleId="TableNormal">
     <w:name w:val="Normal Table"/>
     <w:uiPriority w:val="99"/>
     <w:semiHidden/>
@@ -1095,16 +1094,16 @@
       </w:tblCellMar>
     </w:tblPr>
   </w:style>
-  <w:style w:type="numbering" w:default="1" w:styleId="a2">
+  <w:style w:type="numbering" w:default="1" w:styleId="NoList">
     <w:name w:val="No List"/>
     <w:uiPriority w:val="99"/>
     <w:semiHidden/>
     <w:unhideWhenUsed/>
   </w:style>
-  <w:style w:type="character" w:customStyle="1" w:styleId="20">
-    <w:name w:val="标题 2 字符"/>
-    <w:basedOn w:val="a0"/>
-    <w:link w:val="2"/>
+  <w:style w:type="character" w:customStyle="1" w:styleId="Heading2Char">
+    <w:name w:val="Heading 2 Char"/>
+    <w:basedOn w:val="DefaultParagraphFont"/>
+    <w:link w:val="Heading2"/>
     <w:uiPriority w:val="9"/>
     <w:rsid w:val="00F62850"/>
     <w:rPr>
@@ -1115,9 +1114,9 @@
       <w:szCs w:val="32"/>
     </w:rPr>
   </w:style>
-  <w:style w:type="character" w:styleId="a3">
+  <w:style w:type="character" w:styleId="Emphasis">
     <w:name w:val="Emphasis"/>
-    <w:basedOn w:val="a0"/>
+    <w:basedOn w:val="DefaultParagraphFont"/>
     <w:uiPriority w:val="20"/>
     <w:qFormat/>
     <w:rsid w:val="00F62850"/>
@@ -1126,11 +1125,11 @@
       <w:iCs/>
     </w:rPr>
   </w:style>
-  <w:style w:type="paragraph" w:styleId="a4">
+  <w:style w:type="paragraph" w:styleId="Title">
     <w:name w:val="Title"/>
-    <w:basedOn w:val="a"/>
-    <w:next w:val="a"/>
-    <w:link w:val="a5"/>
+    <w:basedOn w:val="Normal"/>
+    <w:next w:val="Normal"/>
+    <w:link w:val="TitleChar"/>
     <w:uiPriority w:val="10"/>
     <w:qFormat/>
     <w:rsid w:val="00F62850"/>
@@ -1147,10 +1146,10 @@
       <w:szCs w:val="32"/>
     </w:rPr>
   </w:style>
-  <w:style w:type="character" w:customStyle="1" w:styleId="a5">
-    <w:name w:val="标题 字符"/>
-    <w:basedOn w:val="a0"/>
-    <w:link w:val="a4"/>
+  <w:style w:type="character" w:customStyle="1" w:styleId="TitleChar">
+    <w:name w:val="Title Char"/>
+    <w:basedOn w:val="DefaultParagraphFont"/>
+    <w:link w:val="Title"/>
     <w:uiPriority w:val="10"/>
     <w:rsid w:val="00F62850"/>
     <w:rPr>
@@ -1161,9 +1160,9 @@
       <w:szCs w:val="32"/>
     </w:rPr>
   </w:style>
-  <w:style w:type="character" w:styleId="a6">
+  <w:style w:type="character" w:styleId="Hyperlink">
     <w:name w:val="Hyperlink"/>
-    <w:basedOn w:val="a0"/>
+    <w:basedOn w:val="DefaultParagraphFont"/>
     <w:uiPriority w:val="99"/>
     <w:semiHidden/>
     <w:unhideWhenUsed/>

</xml_diff>

<commit_message>
Class path and ryan tasks
</commit_message>
<xml_diff>
--- a/Family-Tree-Outline.docx
+++ b/Family-Tree-Outline.docx
@@ -1,6 +1,6 @@
 
 <file path=word/document.xml><?xml version="1.0" encoding="utf-8"?>
-<w:document xmlns:wpc="http://schemas.microsoft.com/office/word/2010/wordprocessingCanvas" xmlns:cx="http://schemas.microsoft.com/office/drawing/2014/chartex" xmlns:cx1="http://schemas.microsoft.com/office/drawing/2015/9/8/chartex" xmlns:cx2="http://schemas.microsoft.com/office/drawing/2015/10/21/chartex" xmlns:cx3="http://schemas.microsoft.com/office/drawing/2016/5/9/chartex" xmlns:cx4="http://schemas.microsoft.com/office/drawing/2016/5/10/chartex" xmlns:cx5="http://schemas.microsoft.com/office/drawing/2016/5/11/chartex" xmlns:cx6="http://schemas.microsoft.com/office/drawing/2016/5/12/chartex" xmlns:cx7="http://schemas.microsoft.com/office/drawing/2016/5/13/chartex" xmlns:cx8="http://schemas.microsoft.com/office/drawing/2016/5/14/chartex" xmlns:mc="http://schemas.openxmlformats.org/markup-compatibility/2006" xmlns:aink="http://schemas.microsoft.com/office/drawing/2016/ink" xmlns:am3d="http://schemas.microsoft.com/office/drawing/2017/model3d" xmlns:o="urn:schemas-microsoft-com:office:office" xmlns:r="http://schemas.openxmlformats.org/officeDocument/2006/relationships" xmlns:m="http://schemas.openxmlformats.org/officeDocument/2006/math" xmlns:v="urn:schemas-microsoft-com:vml" xmlns:wp14="http://schemas.microsoft.com/office/word/2010/wordprocessingDrawing" xmlns:wp="http://schemas.openxmlformats.org/drawingml/2006/wordprocessingDrawing" xmlns:w10="urn:schemas-microsoft-com:office:word" xmlns:w="http://schemas.openxmlformats.org/wordprocessingml/2006/main" xmlns:w14="http://schemas.microsoft.com/office/word/2010/wordml" xmlns:w15="http://schemas.microsoft.com/office/word/2012/wordml" xmlns:w16cid="http://schemas.microsoft.com/office/word/2016/wordml/cid" xmlns:w16se="http://schemas.microsoft.com/office/word/2015/wordml/symex" xmlns:wpg="http://schemas.microsoft.com/office/word/2010/wordprocessingGroup" xmlns:wpi="http://schemas.microsoft.com/office/word/2010/wordprocessingInk" xmlns:wne="http://schemas.microsoft.com/office/word/2006/wordml" xmlns:wps="http://schemas.microsoft.com/office/word/2010/wordprocessingShape" mc:Ignorable="w14 w15 w16se w16cid wp14">
+<w:document xmlns:wpc="http://schemas.microsoft.com/office/word/2010/wordprocessingCanvas" xmlns:cx="http://schemas.microsoft.com/office/drawing/2014/chartex" xmlns:cx1="http://schemas.microsoft.com/office/drawing/2015/9/8/chartex" xmlns:cx2="http://schemas.microsoft.com/office/drawing/2015/10/21/chartex" xmlns:cx3="http://schemas.microsoft.com/office/drawing/2016/5/9/chartex" xmlns:cx4="http://schemas.microsoft.com/office/drawing/2016/5/10/chartex" xmlns:cx5="http://schemas.microsoft.com/office/drawing/2016/5/11/chartex" xmlns:cx6="http://schemas.microsoft.com/office/drawing/2016/5/12/chartex" xmlns:cx7="http://schemas.microsoft.com/office/drawing/2016/5/13/chartex" xmlns:cx8="http://schemas.microsoft.com/office/drawing/2016/5/14/chartex" xmlns:mc="http://schemas.openxmlformats.org/markup-compatibility/2006" xmlns:aink="http://schemas.microsoft.com/office/drawing/2016/ink" xmlns:am3d="http://schemas.microsoft.com/office/drawing/2017/model3d" xmlns:o="urn:schemas-microsoft-com:office:office" xmlns:r="http://schemas.openxmlformats.org/officeDocument/2006/relationships" xmlns:m="http://schemas.openxmlformats.org/officeDocument/2006/math" xmlns:v="urn:schemas-microsoft-com:vml" xmlns:wp14="http://schemas.microsoft.com/office/word/2010/wordprocessingDrawing" xmlns:wp="http://schemas.openxmlformats.org/drawingml/2006/wordprocessingDrawing" xmlns:w10="urn:schemas-microsoft-com:office:word" xmlns:w="http://schemas.openxmlformats.org/wordprocessingml/2006/main" xmlns:w14="http://schemas.microsoft.com/office/word/2010/wordml" xmlns:w15="http://schemas.microsoft.com/office/word/2012/wordml" xmlns:w16cid="http://schemas.microsoft.com/office/word/2016/wordml/cid" xmlns:w16se="http://schemas.microsoft.com/office/word/2015/wordml/symex" xmlns:wpg="http://schemas.microsoft.com/office/word/2010/wordprocessingGroup" xmlns:wpi="http://schemas.microsoft.com/office/word/2010/wordprocessingInk" xmlns:wne="http://schemas.microsoft.com/office/word/2006/wordml" xmlns:wps="http://schemas.microsoft.com/office/word/2010/wordprocessingShape" xmlns:a="http://schemas.openxmlformats.org/drawingml/2006/main" xmlns:pic="http://schemas.openxmlformats.org/drawingml/2006/picture" xmlns:a14="http://schemas.microsoft.com/office/drawing/2010/main" mc:Ignorable="w14 w15 w16se w16cid wp14">
   <w:body>
     <w:p>
       <w:pPr>
@@ -90,22 +90,27 @@
     <w:p/>
     <w:p>
       <w:pPr>
-        <w:pStyle w:val="Title"/>
+        <w:pStyle w:val="a4"/>
         <w:rPr>
-          <w:rStyle w:val="Emphasis"/>
+          <w:rStyle w:val="a3"/>
         </w:rPr>
       </w:pPr>
       <w:r>
         <w:rPr>
-          <w:rStyle w:val="Emphasis"/>
+          <w:rStyle w:val="a3"/>
         </w:rPr>
         <w:t>Problem:</w:t>
       </w:r>
     </w:p>
     <w:p/>
     <w:p>
-      <w:r>
-        <w:t>Often times, someone forgets a birthday or another important event occurring once a year of a</w:t>
+      <w:proofErr w:type="gramStart"/>
+      <w:r>
+        <w:t>Often times</w:t>
+      </w:r>
+      <w:proofErr w:type="gramEnd"/>
+      <w:r>
+        <w:t>, someone forgets a birthday or another important event occurring once a year of a</w:t>
       </w:r>
     </w:p>
     <w:p>
@@ -126,7 +131,7 @@
     <w:p/>
     <w:p>
       <w:pPr>
-        <w:pStyle w:val="Title"/>
+        <w:pStyle w:val="a4"/>
       </w:pPr>
       <w:r>
         <w:t xml:space="preserve">Primary </w:t>
@@ -153,7 +158,7 @@
     <w:p/>
     <w:p>
       <w:pPr>
-        <w:pStyle w:val="Title"/>
+        <w:pStyle w:val="a4"/>
       </w:pPr>
       <w:r>
         <w:t>Graphical User Interface:</w:t>
@@ -173,27 +178,24 @@
         <w:jc w:val="center"/>
       </w:pPr>
       <w:r>
-        <w:rPr>
-          <w:noProof/>
-        </w:rPr>
         <w:drawing>
-          <wp:inline distT="0" distB="0" distL="0" distR="0" wp14:anchorId="5EAB2101" wp14:editId="09467C89">
+          <wp:inline wp14:editId="1960173C" wp14:anchorId="5EAB2101">
             <wp:extent cx="4228466" cy="2406972"/>
             <wp:effectExtent l="0" t="0" r="635" b="0"/>
-            <wp:docPr id="1" name="Picture 1" descr="A close up of text on a whiteboard&#10;&#10;Description automatically generated"/>
+            <wp:docPr id="1027574117" name="Picture 1" descr="A close up of text on a whiteboard&#10;&#10;Description automatically generated" title=""/>
             <wp:cNvGraphicFramePr>
-              <a:graphicFrameLocks xmlns:a="http://schemas.openxmlformats.org/drawingml/2006/main" noChangeAspect="1"/>
+              <a:graphicFrameLocks noChangeAspect="1"/>
             </wp:cNvGraphicFramePr>
-            <a:graphic xmlns:a="http://schemas.openxmlformats.org/drawingml/2006/main">
+            <a:graphic>
               <a:graphicData uri="http://schemas.openxmlformats.org/drawingml/2006/picture">
-                <pic:pic xmlns:pic="http://schemas.openxmlformats.org/drawingml/2006/picture">
+                <pic:pic>
                   <pic:nvPicPr>
-                    <pic:cNvPr id="1" name="gui_firsttimeopening.jpg"/>
+                    <pic:cNvPr id="0" name="Picture 1"/>
                     <pic:cNvPicPr/>
                   </pic:nvPicPr>
                   <pic:blipFill>
-                    <a:blip r:embed="rId4" cstate="print">
-                      <a:extLst>
+                    <a:blip r:embed="Rf4e23c02725d4675">
+                      <a:extLst xmlns:a="http://schemas.openxmlformats.org/drawingml/2006/main">
                         <a:ext uri="{28A0092B-C50C-407E-A947-70E740481C1C}">
                           <a14:useLocalDpi xmlns:a14="http://schemas.microsoft.com/office/drawing/2010/main" val="0"/>
                         </a:ext>
@@ -204,9 +206,9 @@
                     </a:stretch>
                   </pic:blipFill>
                   <pic:spPr>
-                    <a:xfrm>
+                    <a:xfrm rot="0" flipH="0" flipV="0">
                       <a:off x="0" y="0"/>
-                      <a:ext cx="4256355" cy="2422847"/>
+                      <a:ext cx="4228466" cy="2406972"/>
                     </a:xfrm>
                     <a:prstGeom prst="rect">
                       <a:avLst/>
@@ -232,28 +234,24 @@
         <w:jc w:val="center"/>
       </w:pPr>
       <w:r>
-        <w:rPr>
-          <w:noProof/>
-        </w:rPr>
-        <w:lastRenderedPageBreak/>
         <w:drawing>
-          <wp:inline distT="0" distB="0" distL="0" distR="0" wp14:anchorId="337B05F7" wp14:editId="3CFC62EC">
+          <wp:inline wp14:editId="1F4B533B" wp14:anchorId="337B05F7">
             <wp:extent cx="4368550" cy="2599690"/>
             <wp:effectExtent l="0" t="0" r="0" b="0"/>
-            <wp:docPr id="2" name="Picture 2" descr="A close up of text on a whiteboard&#10;&#10;Description automatically generated"/>
+            <wp:docPr id="1831215735" name="Picture 2" descr="A close up of text on a whiteboard&#10;&#10;Description automatically generated" title=""/>
             <wp:cNvGraphicFramePr>
-              <a:graphicFrameLocks xmlns:a="http://schemas.openxmlformats.org/drawingml/2006/main" noChangeAspect="1"/>
+              <a:graphicFrameLocks noChangeAspect="1"/>
             </wp:cNvGraphicFramePr>
-            <a:graphic xmlns:a="http://schemas.openxmlformats.org/drawingml/2006/main">
+            <a:graphic>
               <a:graphicData uri="http://schemas.openxmlformats.org/drawingml/2006/picture">
-                <pic:pic xmlns:pic="http://schemas.openxmlformats.org/drawingml/2006/picture">
+                <pic:pic>
                   <pic:nvPicPr>
-                    <pic:cNvPr id="2" name="gui_firstcsvupload.jpg"/>
+                    <pic:cNvPr id="0" name="Picture 2"/>
                     <pic:cNvPicPr/>
                   </pic:nvPicPr>
                   <pic:blipFill>
-                    <a:blip r:embed="rId5">
-                      <a:extLst>
+                    <a:blip r:embed="R5f4bf1d667fa4a69">
+                      <a:extLst xmlns:a="http://schemas.openxmlformats.org/drawingml/2006/main">
                         <a:ext uri="{28A0092B-C50C-407E-A947-70E740481C1C}">
                           <a14:useLocalDpi xmlns:a14="http://schemas.microsoft.com/office/drawing/2010/main" val="0"/>
                         </a:ext>
@@ -264,9 +262,9 @@
                     </a:stretch>
                   </pic:blipFill>
                   <pic:spPr>
-                    <a:xfrm>
+                    <a:xfrm rot="0" flipH="0" flipV="0">
                       <a:off x="0" y="0"/>
-                      <a:ext cx="4386230" cy="2610211"/>
+                      <a:ext cx="4368550" cy="2599690"/>
                     </a:xfrm>
                     <a:prstGeom prst="rect">
                       <a:avLst/>
@@ -290,27 +288,24 @@
         <w:jc w:val="center"/>
       </w:pPr>
       <w:r>
-        <w:rPr>
-          <w:noProof/>
-        </w:rPr>
         <w:drawing>
-          <wp:inline distT="0" distB="0" distL="0" distR="0" wp14:anchorId="162EECD2" wp14:editId="1DEE1E90">
+          <wp:inline wp14:editId="03C5D74E" wp14:anchorId="162EECD2">
             <wp:extent cx="4328160" cy="2573775"/>
             <wp:effectExtent l="0" t="0" r="0" b="0"/>
-            <wp:docPr id="3" name="Picture 3" descr="A close up of text on a white background&#10;&#10;Description automatically generated"/>
+            <wp:docPr id="506478315" name="Picture 3" descr="A close up of text on a white background&#10;&#10;Description automatically generated" title=""/>
             <wp:cNvGraphicFramePr>
-              <a:graphicFrameLocks xmlns:a="http://schemas.openxmlformats.org/drawingml/2006/main" noChangeAspect="1"/>
+              <a:graphicFrameLocks noChangeAspect="1"/>
             </wp:cNvGraphicFramePr>
-            <a:graphic xmlns:a="http://schemas.openxmlformats.org/drawingml/2006/main">
+            <a:graphic>
               <a:graphicData uri="http://schemas.openxmlformats.org/drawingml/2006/picture">
-                <pic:pic xmlns:pic="http://schemas.openxmlformats.org/drawingml/2006/picture">
+                <pic:pic>
                   <pic:nvPicPr>
-                    <pic:cNvPr id="3" name="gui_errorloadingfile.jpg"/>
+                    <pic:cNvPr id="0" name="Picture 3"/>
                     <pic:cNvPicPr/>
                   </pic:nvPicPr>
                   <pic:blipFill>
-                    <a:blip r:embed="rId6" cstate="print">
-                      <a:extLst>
+                    <a:blip r:embed="R54cbe04b682744c5">
+                      <a:extLst xmlns:a="http://schemas.openxmlformats.org/drawingml/2006/main">
                         <a:ext uri="{28A0092B-C50C-407E-A947-70E740481C1C}">
                           <a14:useLocalDpi xmlns:a14="http://schemas.microsoft.com/office/drawing/2010/main" val="0"/>
                         </a:ext>
@@ -321,9 +316,9 @@
                     </a:stretch>
                   </pic:blipFill>
                   <pic:spPr>
-                    <a:xfrm>
+                    <a:xfrm rot="0" flipH="0" flipV="0">
                       <a:off x="0" y="0"/>
-                      <a:ext cx="4352579" cy="2588296"/>
+                      <a:ext cx="4328160" cy="2573775"/>
                     </a:xfrm>
                     <a:prstGeom prst="rect">
                       <a:avLst/>
@@ -349,28 +344,24 @@
         <w:jc w:val="center"/>
       </w:pPr>
       <w:r>
-        <w:rPr>
-          <w:noProof/>
-        </w:rPr>
-        <w:lastRenderedPageBreak/>
         <w:drawing>
-          <wp:inline distT="0" distB="0" distL="0" distR="0" wp14:anchorId="25D4F103" wp14:editId="5F6E5866">
+          <wp:inline wp14:editId="13436BB1" wp14:anchorId="25D4F103">
             <wp:extent cx="4549140" cy="2729483"/>
             <wp:effectExtent l="0" t="0" r="3810" b="0"/>
-            <wp:docPr id="4" name="Picture 4" descr="A close up of text on a whiteboard&#10;&#10;Description automatically generated"/>
+            <wp:docPr id="1298700450" name="Picture 4" descr="A close up of text on a whiteboard&#10;&#10;Description automatically generated" title=""/>
             <wp:cNvGraphicFramePr>
-              <a:graphicFrameLocks xmlns:a="http://schemas.openxmlformats.org/drawingml/2006/main" noChangeAspect="1"/>
+              <a:graphicFrameLocks noChangeAspect="1"/>
             </wp:cNvGraphicFramePr>
-            <a:graphic xmlns:a="http://schemas.openxmlformats.org/drawingml/2006/main">
+            <a:graphic>
               <a:graphicData uri="http://schemas.openxmlformats.org/drawingml/2006/picture">
-                <pic:pic xmlns:pic="http://schemas.openxmlformats.org/drawingml/2006/picture">
+                <pic:pic>
                   <pic:nvPicPr>
-                    <pic:cNvPr id="4" name="gui_regular.jpg"/>
+                    <pic:cNvPr id="0" name="Picture 4"/>
                     <pic:cNvPicPr/>
                   </pic:nvPicPr>
                   <pic:blipFill>
-                    <a:blip r:embed="rId7">
-                      <a:extLst>
+                    <a:blip r:embed="Rf6b191182c7d4106">
+                      <a:extLst xmlns:a="http://schemas.openxmlformats.org/drawingml/2006/main">
                         <a:ext uri="{28A0092B-C50C-407E-A947-70E740481C1C}">
                           <a14:useLocalDpi xmlns:a14="http://schemas.microsoft.com/office/drawing/2010/main" val="0"/>
                         </a:ext>
@@ -381,9 +372,9 @@
                     </a:stretch>
                   </pic:blipFill>
                   <pic:spPr>
-                    <a:xfrm>
+                    <a:xfrm rot="0" flipH="0" flipV="0">
                       <a:off x="0" y="0"/>
-                      <a:ext cx="4622979" cy="2773786"/>
+                      <a:ext cx="4549140" cy="2729483"/>
                     </a:xfrm>
                     <a:prstGeom prst="rect">
                       <a:avLst/>
@@ -409,7 +400,7 @@
     <w:p/>
     <w:p>
       <w:pPr>
-        <w:pStyle w:val="Title"/>
+        <w:pStyle w:val="a4"/>
       </w:pPr>
       <w:r>
         <w:t xml:space="preserve">Data Structure: </w:t>
@@ -425,14 +416,14 @@
       </w:r>
       <w:r>
         <w:rPr>
-          <w:rFonts w:eastAsia="SimSun"/>
+          <w:rFonts w:eastAsia="宋体"/>
         </w:rPr>
         <w:t xml:space="preserve">(see more information in </w:t>
       </w:r>
-      <w:hyperlink r:id="rId8" w:history="1">
+      <w:hyperlink w:history="1" r:id="rId8">
         <w:r>
           <w:rPr>
-            <w:rStyle w:val="Hyperlink"/>
+            <w:rStyle w:val="a6"/>
           </w:rPr>
           <w:t>https://docs.oracle.com/middleware/11119/jdev/api-reference-esdk/javax/ide/util/Graph.html</w:t>
         </w:r>
@@ -466,16 +457,97 @@
     <w:p/>
     <w:p>
       <w:r>
+        <w:rPr/>
         <w:t>Input Data File Format: A CSV file could be used, which specifies the family members, their relationship to other family members, and their birthdays.</w:t>
       </w:r>
     </w:p>
-    <w:p/>
-    <w:p/>
-    <w:p/>
-    <w:p/>
-    <w:p>
-      <w:pPr>
-        <w:pStyle w:val="Title"/>
+    <w:p>
+      <w:pPr>
+        <w:pStyle w:val="a4"/>
+      </w:pPr>
+      <w:r>
+        <w:rPr/>
+        <w:t>Class Map:</w:t>
+      </w:r>
+    </w:p>
+    <w:p>
+      <w:pPr>
+        <w:pStyle w:val="a"/>
+      </w:pPr>
+      <w:r>
+        <w:rPr/>
+        <w:t/>
+      </w:r>
+    </w:p>
+    <w:p>
+      <w:pPr>
+        <w:pStyle w:val="a"/>
+      </w:pPr>
+      <w:r>
+        <w:rPr/>
+        <w:t xml:space="preserve">                                          </w:t>
+      </w:r>
+      <w:r>
+        <w:drawing>
+          <wp:inline wp14:editId="39B04D25" wp14:anchorId="25F4A8AD">
+            <wp:extent cx="2531314" cy="3378088"/>
+            <wp:effectExtent l="0" t="0" r="0" b="0"/>
+            <wp:docPr id="1371798824" name="" title=""/>
+            <wp:cNvGraphicFramePr>
+              <a:graphicFrameLocks noChangeAspect="1"/>
+            </wp:cNvGraphicFramePr>
+            <a:graphic>
+              <a:graphicData uri="http://schemas.openxmlformats.org/drawingml/2006/picture">
+                <pic:pic>
+                  <pic:nvPicPr>
+                    <pic:cNvPr id="0" name=""/>
+                    <pic:cNvPicPr/>
+                  </pic:nvPicPr>
+                  <pic:blipFill>
+                    <a:blip r:embed="R9e783c58d6a04a1f">
+                      <a:extLst>
+                        <a:ext xmlns:a="http://schemas.openxmlformats.org/drawingml/2006/main" uri="{28A0092B-C50C-407E-A947-70E740481C1C}">
+                          <a14:useLocalDpi val="0"/>
+                        </a:ext>
+                      </a:extLst>
+                    </a:blip>
+                    <a:stretch>
+                      <a:fillRect/>
+                    </a:stretch>
+                  </pic:blipFill>
+                  <pic:spPr>
+                    <a:xfrm>
+                      <a:off x="0" y="0"/>
+                      <a:ext cx="2531314" cy="3378088"/>
+                    </a:xfrm>
+                    <a:prstGeom prst="rect">
+                      <a:avLst/>
+                    </a:prstGeom>
+                  </pic:spPr>
+                </pic:pic>
+              </a:graphicData>
+            </a:graphic>
+          </wp:inline>
+        </w:drawing>
+      </w:r>
+    </w:p>
+    <w:p>
+      <w:pPr>
+        <w:pStyle w:val="a"/>
+      </w:pPr>
+      <w:r>
+        <w:rPr/>
+        <w:t>This is our potential class map for the program with a person, vertex, edge, graph, data structure, and GUI class all labeled with their respective fields and methods</w:t>
+      </w:r>
+    </w:p>
+    <w:p>
+      <w:pPr>
+        <w:pStyle w:val="a"/>
+      </w:pPr>
+    </w:p>
+    <w:p>
+      <w:pPr>
+        <w:pStyle w:val="a4"/>
       </w:pPr>
       <w:r>
         <w:t>Output Example</w:t>
@@ -550,7 +622,7 @@
     <w:p/>
     <w:p>
       <w:pPr>
-        <w:pStyle w:val="Title"/>
+        <w:pStyle w:val="a4"/>
       </w:pPr>
       <w:r>
         <w:t xml:space="preserve">Milestones: </w:t>
@@ -570,10 +642,10 @@
       <w:r>
         <w:t xml:space="preserve"> (see more information in </w:t>
       </w:r>
-      <w:hyperlink r:id="rId9" w:history="1">
+      <w:hyperlink w:history="1" r:id="rId9">
         <w:r>
           <w:rPr>
-            <w:rStyle w:val="Hyperlink"/>
+            <w:rStyle w:val="a6"/>
           </w:rPr>
           <w:t>https://docs.oracle.com/javase/8/docs/api/java/util/Date.html</w:t>
         </w:r>
@@ -581,6 +653,8 @@
       <w:r>
         <w:t>)</w:t>
       </w:r>
+      <w:bookmarkStart w:name="_GoBack" w:id="0"/>
+      <w:bookmarkEnd w:id="0"/>
       <w:r>
         <w:t xml:space="preserve"> and Time functionality so that birthdays corresponding to the current day are automatically displayed.  Array storing special days associated with the current day must be implemented correctly and data must be pulled from the graph correctly.</w:t>
       </w:r>
@@ -595,7 +669,7 @@
     <w:p/>
     <w:p>
       <w:pPr>
-        <w:pStyle w:val="Title"/>
+        <w:pStyle w:val="a4"/>
       </w:pPr>
       <w:r>
         <w:t>Tasks:</w:t>
@@ -604,18 +678,24 @@
     <w:p/>
     <w:p>
       <w:r>
-        <w:t>1. Writing graph implementation, including insertion and deletion of vertices, insertion and deletion of edges, and basic search.</w:t>
-      </w:r>
-      <w:r>
-        <w:t xml:space="preserve"> -Allison</w:t>
-      </w:r>
-    </w:p>
-    <w:p>
-      <w:r>
-        <w:t>2. Writing method to correctly print out order of relationships between people.</w:t>
-      </w:r>
-      <w:r>
-        <w:t xml:space="preserve"> -Allison</w:t>
+        <w:rPr/>
+        <w:t>1. Writing graph implementation, including insertion and deletion of vertices, insertion and deletion of edges, and basic search.- Allison</w:t>
+      </w:r>
+    </w:p>
+    <w:p>
+      <w:r>
+        <w:rPr/>
+        <w:t xml:space="preserve">2. Writing method to correctly print out </w:t>
+      </w:r>
+      <w:proofErr w:type="gramStart"/>
+      <w:r>
+        <w:rPr/>
+        <w:t>order</w:t>
+      </w:r>
+      <w:proofErr w:type="gramEnd"/>
+      <w:r>
+        <w:rPr/>
+        <w:t xml:space="preserve"> of relationships between people. - Allison</w:t>
       </w:r>
     </w:p>
     <w:p>
@@ -633,7 +713,8 @@
     </w:p>
     <w:p>
       <w:r>
-        <w:t>5. Creating the GUI and making sure it works as described in the drawings.</w:t>
+        <w:rPr/>
+        <w:t>5. Creating the GUI and making sure it works as described in the drawings.- Ryan</w:t>
       </w:r>
     </w:p>
     <w:p>
@@ -642,7 +723,7 @@
       </w:r>
     </w:p>
     <w:sectPr>
-      <w:pgSz w:w="12240" w:h="15840"/>
+      <w:pgSz w:w="12240" w:h="15840" w:orient="portrait"/>
       <w:pgMar w:top="1440" w:right="1440" w:bottom="1440" w:left="1440" w:header="720" w:footer="720" w:gutter="0"/>
       <w:cols w:space="720"/>
       <w:docGrid w:linePitch="360"/>
@@ -656,7 +737,7 @@
   <w:docDefaults>
     <w:rPrDefault>
       <w:rPr>
-        <w:rFonts w:asciiTheme="minorHAnsi" w:eastAsiaTheme="minorEastAsia" w:hAnsiTheme="minorHAnsi" w:cstheme="minorBidi"/>
+        <w:rFonts w:asciiTheme="minorHAnsi" w:hAnsiTheme="minorHAnsi" w:eastAsiaTheme="minorEastAsia" w:cstheme="minorBidi"/>
         <w:sz w:val="24"/>
         <w:szCs w:val="24"/>
         <w:lang w:val="en-US" w:eastAsia="zh-CN" w:bidi="ar-SA"/>
@@ -667,14 +748,14 @@
   <w:latentStyles w:defLockedState="0" w:defUIPriority="99" w:defSemiHidden="0" w:defUnhideWhenUsed="0" w:defQFormat="0" w:count="376">
     <w:lsdException w:name="Normal" w:uiPriority="0" w:qFormat="1"/>
     <w:lsdException w:name="heading 1" w:uiPriority="9" w:qFormat="1"/>
-    <w:lsdException w:name="heading 2" w:semiHidden="1" w:uiPriority="9" w:unhideWhenUsed="1" w:qFormat="1"/>
-    <w:lsdException w:name="heading 3" w:semiHidden="1" w:uiPriority="9" w:unhideWhenUsed="1" w:qFormat="1"/>
-    <w:lsdException w:name="heading 4" w:semiHidden="1" w:uiPriority="9" w:unhideWhenUsed="1" w:qFormat="1"/>
-    <w:lsdException w:name="heading 5" w:semiHidden="1" w:uiPriority="9" w:unhideWhenUsed="1" w:qFormat="1"/>
-    <w:lsdException w:name="heading 6" w:semiHidden="1" w:uiPriority="9" w:unhideWhenUsed="1" w:qFormat="1"/>
-    <w:lsdException w:name="heading 7" w:semiHidden="1" w:uiPriority="9" w:unhideWhenUsed="1" w:qFormat="1"/>
-    <w:lsdException w:name="heading 8" w:semiHidden="1" w:uiPriority="9" w:unhideWhenUsed="1" w:qFormat="1"/>
-    <w:lsdException w:name="heading 9" w:semiHidden="1" w:uiPriority="9" w:unhideWhenUsed="1" w:qFormat="1"/>
+    <w:lsdException w:name="heading 2" w:uiPriority="9" w:semiHidden="1" w:unhideWhenUsed="1" w:qFormat="1"/>
+    <w:lsdException w:name="heading 3" w:uiPriority="9" w:semiHidden="1" w:unhideWhenUsed="1" w:qFormat="1"/>
+    <w:lsdException w:name="heading 4" w:uiPriority="9" w:semiHidden="1" w:unhideWhenUsed="1" w:qFormat="1"/>
+    <w:lsdException w:name="heading 5" w:uiPriority="9" w:semiHidden="1" w:unhideWhenUsed="1" w:qFormat="1"/>
+    <w:lsdException w:name="heading 6" w:uiPriority="9" w:semiHidden="1" w:unhideWhenUsed="1" w:qFormat="1"/>
+    <w:lsdException w:name="heading 7" w:uiPriority="9" w:semiHidden="1" w:unhideWhenUsed="1" w:qFormat="1"/>
+    <w:lsdException w:name="heading 8" w:uiPriority="9" w:semiHidden="1" w:unhideWhenUsed="1" w:qFormat="1"/>
+    <w:lsdException w:name="heading 9" w:uiPriority="9" w:semiHidden="1" w:unhideWhenUsed="1" w:qFormat="1"/>
     <w:lsdException w:name="index 1" w:semiHidden="1" w:unhideWhenUsed="1"/>
     <w:lsdException w:name="index 2" w:semiHidden="1" w:unhideWhenUsed="1"/>
     <w:lsdException w:name="index 3" w:semiHidden="1" w:unhideWhenUsed="1"/>
@@ -684,22 +765,22 @@
     <w:lsdException w:name="index 7" w:semiHidden="1" w:unhideWhenUsed="1"/>
     <w:lsdException w:name="index 8" w:semiHidden="1" w:unhideWhenUsed="1"/>
     <w:lsdException w:name="index 9" w:semiHidden="1" w:unhideWhenUsed="1"/>
-    <w:lsdException w:name="toc 1" w:semiHidden="1" w:uiPriority="39" w:unhideWhenUsed="1"/>
-    <w:lsdException w:name="toc 2" w:semiHidden="1" w:uiPriority="39" w:unhideWhenUsed="1"/>
-    <w:lsdException w:name="toc 3" w:semiHidden="1" w:uiPriority="39" w:unhideWhenUsed="1"/>
-    <w:lsdException w:name="toc 4" w:semiHidden="1" w:uiPriority="39" w:unhideWhenUsed="1"/>
-    <w:lsdException w:name="toc 5" w:semiHidden="1" w:uiPriority="39" w:unhideWhenUsed="1"/>
-    <w:lsdException w:name="toc 6" w:semiHidden="1" w:uiPriority="39" w:unhideWhenUsed="1"/>
-    <w:lsdException w:name="toc 7" w:semiHidden="1" w:uiPriority="39" w:unhideWhenUsed="1"/>
-    <w:lsdException w:name="toc 8" w:semiHidden="1" w:uiPriority="39" w:unhideWhenUsed="1"/>
-    <w:lsdException w:name="toc 9" w:semiHidden="1" w:uiPriority="39" w:unhideWhenUsed="1"/>
+    <w:lsdException w:name="toc 1" w:uiPriority="39" w:semiHidden="1" w:unhideWhenUsed="1"/>
+    <w:lsdException w:name="toc 2" w:uiPriority="39" w:semiHidden="1" w:unhideWhenUsed="1"/>
+    <w:lsdException w:name="toc 3" w:uiPriority="39" w:semiHidden="1" w:unhideWhenUsed="1"/>
+    <w:lsdException w:name="toc 4" w:uiPriority="39" w:semiHidden="1" w:unhideWhenUsed="1"/>
+    <w:lsdException w:name="toc 5" w:uiPriority="39" w:semiHidden="1" w:unhideWhenUsed="1"/>
+    <w:lsdException w:name="toc 6" w:uiPriority="39" w:semiHidden="1" w:unhideWhenUsed="1"/>
+    <w:lsdException w:name="toc 7" w:uiPriority="39" w:semiHidden="1" w:unhideWhenUsed="1"/>
+    <w:lsdException w:name="toc 8" w:uiPriority="39" w:semiHidden="1" w:unhideWhenUsed="1"/>
+    <w:lsdException w:name="toc 9" w:uiPriority="39" w:semiHidden="1" w:unhideWhenUsed="1"/>
     <w:lsdException w:name="Normal Indent" w:semiHidden="1" w:unhideWhenUsed="1"/>
     <w:lsdException w:name="footnote text" w:semiHidden="1" w:unhideWhenUsed="1"/>
     <w:lsdException w:name="annotation text" w:semiHidden="1" w:unhideWhenUsed="1"/>
     <w:lsdException w:name="header" w:semiHidden="1" w:unhideWhenUsed="1"/>
     <w:lsdException w:name="footer" w:semiHidden="1" w:unhideWhenUsed="1"/>
     <w:lsdException w:name="index heading" w:semiHidden="1" w:unhideWhenUsed="1"/>
-    <w:lsdException w:name="caption" w:semiHidden="1" w:uiPriority="35" w:unhideWhenUsed="1" w:qFormat="1"/>
+    <w:lsdException w:name="caption" w:uiPriority="35" w:semiHidden="1" w:unhideWhenUsed="1" w:qFormat="1"/>
     <w:lsdException w:name="table of figures" w:semiHidden="1" w:unhideWhenUsed="1"/>
     <w:lsdException w:name="envelope address" w:semiHidden="1" w:unhideWhenUsed="1"/>
     <w:lsdException w:name="envelope return" w:semiHidden="1" w:unhideWhenUsed="1"/>
@@ -730,7 +811,7 @@
     <w:lsdException w:name="Title" w:uiPriority="10" w:qFormat="1"/>
     <w:lsdException w:name="Closing" w:semiHidden="1" w:unhideWhenUsed="1"/>
     <w:lsdException w:name="Signature" w:semiHidden="1" w:unhideWhenUsed="1"/>
-    <w:lsdException w:name="Default Paragraph Font" w:semiHidden="1" w:uiPriority="1" w:unhideWhenUsed="1"/>
+    <w:lsdException w:name="Default Paragraph Font" w:uiPriority="1" w:semiHidden="1" w:unhideWhenUsed="1"/>
     <w:lsdException w:name="Body Text" w:semiHidden="1" w:unhideWhenUsed="1"/>
     <w:lsdException w:name="Body Text Indent" w:semiHidden="1" w:unhideWhenUsed="1"/>
     <w:lsdException w:name="List Continue" w:semiHidden="1" w:unhideWhenUsed="1"/>
@@ -930,8 +1011,8 @@
     <w:lsdException w:name="Subtle Reference" w:uiPriority="31" w:qFormat="1"/>
     <w:lsdException w:name="Intense Reference" w:uiPriority="32" w:qFormat="1"/>
     <w:lsdException w:name="Book Title" w:uiPriority="33" w:qFormat="1"/>
-    <w:lsdException w:name="Bibliography" w:semiHidden="1" w:uiPriority="37" w:unhideWhenUsed="1"/>
-    <w:lsdException w:name="TOC Heading" w:semiHidden="1" w:uiPriority="39" w:unhideWhenUsed="1" w:qFormat="1"/>
+    <w:lsdException w:name="Bibliography" w:uiPriority="37" w:semiHidden="1" w:unhideWhenUsed="1"/>
+    <w:lsdException w:name="TOC Heading" w:uiPriority="39" w:semiHidden="1" w:unhideWhenUsed="1" w:qFormat="1"/>
     <w:lsdException w:name="Plain Table 1" w:uiPriority="41"/>
     <w:lsdException w:name="Plain Table 2" w:uiPriority="42"/>
     <w:lsdException w:name="Plain Table 3" w:uiPriority="43"/>
@@ -1042,19 +1123,19 @@
     <w:lsdException w:name="Unresolved Mention" w:semiHidden="1" w:unhideWhenUsed="1"/>
     <w:lsdException w:name="Smart Link" w:semiHidden="1" w:unhideWhenUsed="1"/>
   </w:latentStyles>
-  <w:style w:type="paragraph" w:default="1" w:styleId="Normal">
+  <w:style w:type="paragraph" w:styleId="a" w:default="1">
     <w:name w:val="Normal"/>
     <w:qFormat/>
     <w:rsid w:val="00F62850"/>
     <w:rPr>
-      <w:rFonts w:ascii="Times New Roman" w:eastAsia="Times New Roman" w:hAnsi="Times New Roman" w:cs="Times New Roman"/>
+      <w:rFonts w:ascii="Times New Roman" w:hAnsi="Times New Roman" w:eastAsia="Times New Roman" w:cs="Times New Roman"/>
     </w:rPr>
   </w:style>
-  <w:style w:type="paragraph" w:styleId="Heading2">
+  <w:style w:type="paragraph" w:styleId="2">
     <w:name w:val="heading 2"/>
-    <w:basedOn w:val="Normal"/>
-    <w:next w:val="Normal"/>
-    <w:link w:val="Heading2Char"/>
+    <w:basedOn w:val="a"/>
+    <w:next w:val="a"/>
+    <w:link w:val="20"/>
     <w:uiPriority w:val="9"/>
     <w:unhideWhenUsed/>
     <w:qFormat/>
@@ -1066,20 +1147,20 @@
       <w:outlineLvl w:val="1"/>
     </w:pPr>
     <w:rPr>
-      <w:rFonts w:asciiTheme="majorHAnsi" w:eastAsiaTheme="majorEastAsia" w:hAnsiTheme="majorHAnsi" w:cstheme="majorBidi"/>
+      <w:rFonts w:asciiTheme="majorHAnsi" w:hAnsiTheme="majorHAnsi" w:eastAsiaTheme="majorEastAsia" w:cstheme="majorBidi"/>
       <w:b/>
       <w:bCs/>
       <w:sz w:val="32"/>
       <w:szCs w:val="32"/>
     </w:rPr>
   </w:style>
-  <w:style w:type="character" w:default="1" w:styleId="DefaultParagraphFont">
+  <w:style w:type="character" w:styleId="a0" w:default="1">
     <w:name w:val="Default Paragraph Font"/>
     <w:uiPriority w:val="1"/>
     <w:semiHidden/>
     <w:unhideWhenUsed/>
   </w:style>
-  <w:style w:type="table" w:default="1" w:styleId="TableNormal">
+  <w:style w:type="table" w:styleId="a1" w:default="1">
     <w:name w:val="Normal Table"/>
     <w:uiPriority w:val="99"/>
     <w:semiHidden/>
@@ -1094,29 +1175,29 @@
       </w:tblCellMar>
     </w:tblPr>
   </w:style>
-  <w:style w:type="numbering" w:default="1" w:styleId="NoList">
+  <w:style w:type="numbering" w:styleId="a2" w:default="1">
     <w:name w:val="No List"/>
     <w:uiPriority w:val="99"/>
     <w:semiHidden/>
     <w:unhideWhenUsed/>
   </w:style>
-  <w:style w:type="character" w:customStyle="1" w:styleId="Heading2Char">
-    <w:name w:val="Heading 2 Char"/>
-    <w:basedOn w:val="DefaultParagraphFont"/>
-    <w:link w:val="Heading2"/>
+  <w:style w:type="character" w:styleId="20" w:customStyle="1">
+    <w:name w:val="标题 2 字符"/>
+    <w:basedOn w:val="a0"/>
+    <w:link w:val="2"/>
     <w:uiPriority w:val="9"/>
     <w:rsid w:val="00F62850"/>
     <w:rPr>
-      <w:rFonts w:asciiTheme="majorHAnsi" w:eastAsiaTheme="majorEastAsia" w:hAnsiTheme="majorHAnsi" w:cstheme="majorBidi"/>
+      <w:rFonts w:asciiTheme="majorHAnsi" w:hAnsiTheme="majorHAnsi" w:eastAsiaTheme="majorEastAsia" w:cstheme="majorBidi"/>
       <w:b/>
       <w:bCs/>
       <w:sz w:val="32"/>
       <w:szCs w:val="32"/>
     </w:rPr>
   </w:style>
-  <w:style w:type="character" w:styleId="Emphasis">
+  <w:style w:type="character" w:styleId="a3">
     <w:name w:val="Emphasis"/>
-    <w:basedOn w:val="DefaultParagraphFont"/>
+    <w:basedOn w:val="a0"/>
     <w:uiPriority w:val="20"/>
     <w:qFormat/>
     <w:rsid w:val="00F62850"/>
@@ -1125,11 +1206,11 @@
       <w:iCs/>
     </w:rPr>
   </w:style>
-  <w:style w:type="paragraph" w:styleId="Title">
+  <w:style w:type="paragraph" w:styleId="a4">
     <w:name w:val="Title"/>
-    <w:basedOn w:val="Normal"/>
-    <w:next w:val="Normal"/>
-    <w:link w:val="TitleChar"/>
+    <w:basedOn w:val="a"/>
+    <w:next w:val="a"/>
+    <w:link w:val="a5"/>
     <w:uiPriority w:val="10"/>
     <w:qFormat/>
     <w:rsid w:val="00F62850"/>
@@ -1139,30 +1220,30 @@
       <w:outlineLvl w:val="0"/>
     </w:pPr>
     <w:rPr>
-      <w:rFonts w:asciiTheme="majorHAnsi" w:eastAsiaTheme="majorEastAsia" w:hAnsiTheme="majorHAnsi" w:cstheme="majorBidi"/>
+      <w:rFonts w:asciiTheme="majorHAnsi" w:hAnsiTheme="majorHAnsi" w:eastAsiaTheme="majorEastAsia" w:cstheme="majorBidi"/>
       <w:b/>
       <w:bCs/>
       <w:sz w:val="32"/>
       <w:szCs w:val="32"/>
     </w:rPr>
   </w:style>
-  <w:style w:type="character" w:customStyle="1" w:styleId="TitleChar">
-    <w:name w:val="Title Char"/>
-    <w:basedOn w:val="DefaultParagraphFont"/>
-    <w:link w:val="Title"/>
+  <w:style w:type="character" w:styleId="a5" w:customStyle="1">
+    <w:name w:val="标题 字符"/>
+    <w:basedOn w:val="a0"/>
+    <w:link w:val="a4"/>
     <w:uiPriority w:val="10"/>
     <w:rsid w:val="00F62850"/>
     <w:rPr>
-      <w:rFonts w:asciiTheme="majorHAnsi" w:eastAsiaTheme="majorEastAsia" w:hAnsiTheme="majorHAnsi" w:cstheme="majorBidi"/>
+      <w:rFonts w:asciiTheme="majorHAnsi" w:hAnsiTheme="majorHAnsi" w:eastAsiaTheme="majorEastAsia" w:cstheme="majorBidi"/>
       <w:b/>
       <w:bCs/>
       <w:sz w:val="32"/>
       <w:szCs w:val="32"/>
     </w:rPr>
   </w:style>
-  <w:style w:type="character" w:styleId="Hyperlink">
+  <w:style w:type="character" w:styleId="a6">
     <w:name w:val="Hyperlink"/>
-    <w:basedOn w:val="DefaultParagraphFont"/>
+    <w:basedOn w:val="a0"/>
     <w:uiPriority w:val="99"/>
     <w:semiHidden/>
     <w:unhideWhenUsed/>

</xml_diff>